<commit_message>
A0308292A.docx (Section 1 is done!!)
</commit_message>
<xml_diff>
--- a/A0308292A.docx
+++ b/A0308292A.docx
@@ -658,10 +658,7 @@
       </w:r>
       <w:proofErr w:type="spellEnd"/>
       <w:r>
-        <w:t xml:space="preserve"> file</w:t>
-      </w:r>
-      <w:r>
-        <w:t xml:space="preserve"> in the</w:t>
+        <w:t xml:space="preserve"> file in the</w:t>
       </w:r>
       <w:r>
         <w:t xml:space="preserve"> directory “</w:t>
@@ -795,7 +792,61 @@
         <w:rPr>
           <w:lang w:val="en-US"/>
         </w:rPr>
-        <w:t>&lt;Your answer here&gt;</w:t>
+        <w:t xml:space="preserve">Missing function declarations/prototypes for </w:t>
+      </w:r>
+      <w:proofErr w:type="spellStart"/>
+      <w:r>
+        <w:rPr>
+          <w:lang w:val="en-US"/>
+        </w:rPr>
+        <w:t>enq</w:t>
+      </w:r>
+      <w:proofErr w:type="spellEnd"/>
+      <w:r>
+        <w:rPr>
+          <w:lang w:val="en-US"/>
+        </w:rPr>
+        <w:t xml:space="preserve">(double) and </w:t>
+      </w:r>
+      <w:proofErr w:type="spellStart"/>
+      <w:r>
+        <w:rPr>
+          <w:lang w:val="en-US"/>
+        </w:rPr>
+        <w:t>deq</w:t>
+      </w:r>
+      <w:proofErr w:type="spellEnd"/>
+      <w:r>
+        <w:rPr>
+          <w:lang w:val="en-US"/>
+        </w:rPr>
+        <w:t>()</w:t>
+      </w:r>
+      <w:r>
+        <w:rPr>
+          <w:lang w:val="en-US"/>
+        </w:rPr>
+        <w:t xml:space="preserve"> in </w:t>
+      </w:r>
+      <w:r>
+        <w:rPr>
+          <w:lang w:val="en-US"/>
+        </w:rPr>
+        <w:t>“</w:t>
+      </w:r>
+      <w:proofErr w:type="spellStart"/>
+      <w:r>
+        <w:rPr>
+          <w:lang w:val="en-US"/>
+        </w:rPr>
+        <w:t>queue.h</w:t>
+      </w:r>
+      <w:proofErr w:type="spellEnd"/>
+      <w:r>
+        <w:rPr>
+          <w:lang w:val="en-US"/>
+        </w:rPr>
+        <w:t>”.</w:t>
       </w:r>
     </w:p>
     <w:p>
@@ -838,24 +889,64 @@
     </w:p>
     <w:p>
       <w:pPr>
-        <w:jc w:val="both"/>
-        <w:rPr>
-          <w:lang w:val="en-US"/>
-        </w:rPr>
-      </w:pPr>
-      <w:r>
-        <w:rPr>
-          <w:lang w:val="en-US"/>
-        </w:rPr>
-        <w:t>&lt;Your answer here&gt;</w:t>
-      </w:r>
-    </w:p>
-    <w:p>
-      <w:pPr>
-        <w:rPr>
-          <w:lang w:val="en-US"/>
-        </w:rPr>
-      </w:pPr>
+        <w:rPr>
+          <w:lang w:val="en-US"/>
+        </w:rPr>
+      </w:pPr>
+      <w:r>
+        <w:rPr>
+          <w:lang w:val="en-US"/>
+        </w:rPr>
+        <w:t xml:space="preserve">void </w:t>
+      </w:r>
+      <w:proofErr w:type="spellStart"/>
+      <w:r>
+        <w:rPr>
+          <w:lang w:val="en-US"/>
+        </w:rPr>
+        <w:t>enq</w:t>
+      </w:r>
+      <w:proofErr w:type="spellEnd"/>
+      <w:r>
+        <w:rPr>
+          <w:lang w:val="en-US"/>
+        </w:rPr>
+        <w:t>(double);</w:t>
+      </w:r>
+    </w:p>
+    <w:p>
+      <w:pPr>
+        <w:rPr>
+          <w:lang w:val="en-US"/>
+        </w:rPr>
+      </w:pPr>
+    </w:p>
+    <w:p>
+      <w:pPr>
+        <w:rPr>
+          <w:lang w:val="en-US"/>
+        </w:rPr>
+      </w:pPr>
+      <w:r>
+        <w:rPr>
+          <w:lang w:val="en-US"/>
+        </w:rPr>
+        <w:t xml:space="preserve">double </w:t>
+      </w:r>
+      <w:proofErr w:type="spellStart"/>
+      <w:r>
+        <w:rPr>
+          <w:lang w:val="en-US"/>
+        </w:rPr>
+        <w:t>deq</w:t>
+      </w:r>
+      <w:proofErr w:type="spellEnd"/>
+      <w:r>
+        <w:rPr>
+          <w:lang w:val="en-US"/>
+        </w:rPr>
+        <w:t>();</w:t>
+      </w:r>
       <w:r>
         <w:rPr>
           <w:lang w:val="en-US"/>

</xml_diff>

<commit_message>
A0308292A.docx (Qn 2.1 is done!!)
</commit_message>
<xml_diff>
--- a/A0308292A.docx
+++ b/A0308292A.docx
@@ -182,7 +182,6 @@
         </w:rPr>
         <w:t xml:space="preserve">2359 </w:t>
       </w:r>
-      <w:proofErr w:type="spellStart"/>
       <w:r>
         <w:rPr>
           <w:b/>
@@ -190,17 +189,7 @@
           <w:color w:val="C00000"/>
           <w:lang w:val="en-US"/>
         </w:rPr>
-        <w:t>hrs</w:t>
-      </w:r>
-      <w:proofErr w:type="spellEnd"/>
-      <w:r>
-        <w:rPr>
-          <w:b/>
-          <w:bCs/>
-          <w:color w:val="C00000"/>
-          <w:lang w:val="en-US"/>
-        </w:rPr>
-        <w:t>)</w:t>
+        <w:t>hrs)</w:t>
       </w:r>
       <w:r>
         <w:rPr>
@@ -313,21 +302,7 @@
               <w:rPr>
                 <w:lang w:val="en-US"/>
               </w:rPr>
-              <w:t>Student ID (</w:t>
-            </w:r>
-            <w:proofErr w:type="spellStart"/>
-            <w:r>
-              <w:rPr>
-                <w:lang w:val="en-US"/>
-              </w:rPr>
-              <w:t>AxxxxxxY</w:t>
-            </w:r>
-            <w:proofErr w:type="spellEnd"/>
-            <w:r>
-              <w:rPr>
-                <w:lang w:val="en-US"/>
-              </w:rPr>
-              <w:t>):</w:t>
+              <w:t>Student ID (AxxxxxxY):</w:t>
             </w:r>
           </w:p>
         </w:tc>
@@ -367,21 +342,7 @@
               <w:rPr>
                 <w:lang w:val="en-US"/>
               </w:rPr>
-              <w:t>Group (</w:t>
-            </w:r>
-            <w:proofErr w:type="spellStart"/>
-            <w:r>
-              <w:rPr>
-                <w:lang w:val="en-US"/>
-              </w:rPr>
-              <w:t>Bxx</w:t>
-            </w:r>
-            <w:proofErr w:type="spellEnd"/>
-            <w:r>
-              <w:rPr>
-                <w:lang w:val="en-US"/>
-              </w:rPr>
-              <w:t>):</w:t>
+              <w:t>Group (Bxx):</w:t>
             </w:r>
           </w:p>
         </w:tc>
@@ -485,21 +446,7 @@
               <w:rPr>
                 <w:lang w:val="en-US"/>
               </w:rPr>
-              <w:t>Student ID (</w:t>
-            </w:r>
-            <w:proofErr w:type="spellStart"/>
-            <w:r>
-              <w:rPr>
-                <w:lang w:val="en-US"/>
-              </w:rPr>
-              <w:t>AxxxxxxY</w:t>
-            </w:r>
-            <w:proofErr w:type="spellEnd"/>
-            <w:r>
-              <w:rPr>
-                <w:lang w:val="en-US"/>
-              </w:rPr>
-              <w:t>):</w:t>
+              <w:t>Student ID (AxxxxxxY):</w:t>
             </w:r>
           </w:p>
         </w:tc>
@@ -539,21 +486,7 @@
               <w:rPr>
                 <w:lang w:val="en-US"/>
               </w:rPr>
-              <w:t>Group (</w:t>
-            </w:r>
-            <w:proofErr w:type="spellStart"/>
-            <w:r>
-              <w:rPr>
-                <w:lang w:val="en-US"/>
-              </w:rPr>
-              <w:t>Bxx</w:t>
-            </w:r>
-            <w:proofErr w:type="spellEnd"/>
-            <w:r>
-              <w:rPr>
-                <w:lang w:val="en-US"/>
-              </w:rPr>
-              <w:t>):</w:t>
+              <w:t>Group (Bxx):</w:t>
             </w:r>
           </w:p>
         </w:tc>
@@ -652,27 +585,14 @@
         </w:rPr>
         <w:t xml:space="preserve">It looks for the </w:t>
       </w:r>
-      <w:proofErr w:type="spellStart"/>
-      <w:r>
-        <w:t>stdio.h</w:t>
-      </w:r>
-      <w:proofErr w:type="spellEnd"/>
-      <w:r>
-        <w:t xml:space="preserve"> file in the</w:t>
+      <w:r>
+        <w:t>stdio.h file in the</w:t>
       </w:r>
       <w:r>
         <w:t xml:space="preserve"> directory “</w:t>
       </w:r>
       <w:r>
-        <w:t>/</w:t>
-      </w:r>
-      <w:proofErr w:type="spellStart"/>
-      <w:r>
-        <w:t>usr</w:t>
-      </w:r>
-      <w:proofErr w:type="spellEnd"/>
-      <w:r>
-        <w:t>/include</w:t>
+        <w:t>/usr/include</w:t>
       </w:r>
       <w:r>
         <w:t>”</w:t>
@@ -744,6 +664,12 @@
         </w:rPr>
         <w:t>.</w:t>
       </w:r>
+      <w:r>
+        <w:rPr>
+          <w:lang w:val="en-US"/>
+        </w:rPr>
+        <w:t xml:space="preserve"> They are stored in the data segment in memory.</w:t>
+      </w:r>
     </w:p>
     <w:p>
       <w:pPr>
@@ -792,35 +718,7 @@
         <w:rPr>
           <w:lang w:val="en-US"/>
         </w:rPr>
-        <w:t xml:space="preserve">Missing function declarations/prototypes for </w:t>
-      </w:r>
-      <w:proofErr w:type="spellStart"/>
-      <w:r>
-        <w:rPr>
-          <w:lang w:val="en-US"/>
-        </w:rPr>
-        <w:t>enq</w:t>
-      </w:r>
-      <w:proofErr w:type="spellEnd"/>
-      <w:r>
-        <w:rPr>
-          <w:lang w:val="en-US"/>
-        </w:rPr>
-        <w:t xml:space="preserve">(double) and </w:t>
-      </w:r>
-      <w:proofErr w:type="spellStart"/>
-      <w:r>
-        <w:rPr>
-          <w:lang w:val="en-US"/>
-        </w:rPr>
-        <w:t>deq</w:t>
-      </w:r>
-      <w:proofErr w:type="spellEnd"/>
-      <w:r>
-        <w:rPr>
-          <w:lang w:val="en-US"/>
-        </w:rPr>
-        <w:t>()</w:t>
+        <w:t>Missing function declarations/prototypes for enq(double) and deq()</w:t>
       </w:r>
       <w:r>
         <w:rPr>
@@ -834,14 +732,12 @@
         </w:rPr>
         <w:t>“</w:t>
       </w:r>
-      <w:proofErr w:type="spellStart"/>
       <w:r>
         <w:rPr>
           <w:lang w:val="en-US"/>
         </w:rPr>
         <w:t>queue.h</w:t>
       </w:r>
-      <w:proofErr w:type="spellEnd"/>
       <w:r>
         <w:rPr>
           <w:lang w:val="en-US"/>
@@ -897,21 +793,7 @@
         <w:rPr>
           <w:lang w:val="en-US"/>
         </w:rPr>
-        <w:t xml:space="preserve">void </w:t>
-      </w:r>
-      <w:proofErr w:type="spellStart"/>
-      <w:r>
-        <w:rPr>
-          <w:lang w:val="en-US"/>
-        </w:rPr>
-        <w:t>enq</w:t>
-      </w:r>
-      <w:proofErr w:type="spellEnd"/>
-      <w:r>
-        <w:rPr>
-          <w:lang w:val="en-US"/>
-        </w:rPr>
-        <w:t>(double);</w:t>
+        <w:t>void enq(double);</w:t>
       </w:r>
     </w:p>
     <w:p>
@@ -933,19 +815,11 @@
         </w:rPr>
         <w:t xml:space="preserve">double </w:t>
       </w:r>
-      <w:proofErr w:type="spellStart"/>
-      <w:r>
-        <w:rPr>
-          <w:lang w:val="en-US"/>
-        </w:rPr>
-        <w:t>deq</w:t>
-      </w:r>
-      <w:proofErr w:type="spellEnd"/>
-      <w:r>
-        <w:rPr>
-          <w:lang w:val="en-US"/>
-        </w:rPr>
-        <w:t>();</w:t>
+      <w:r>
+        <w:rPr>
+          <w:lang w:val="en-US"/>
+        </w:rPr>
+        <w:t>deq();</w:t>
       </w:r>
       <w:r>
         <w:rPr>
@@ -1118,10 +992,15 @@
             <w:pPr>
               <w:jc w:val="center"/>
               <w:rPr>
-                <w:color w:val="C00000"/>
-                <w:lang w:val="en-US"/>
-              </w:rPr>
-            </w:pPr>
+                <w:lang w:val="en-US"/>
+              </w:rPr>
+            </w:pPr>
+            <w:r>
+              <w:rPr>
+                <w:lang w:val="en-US"/>
+              </w:rPr>
+              <w:t>G</w:t>
+            </w:r>
           </w:p>
         </w:tc>
         <w:tc>
@@ -1132,10 +1011,15 @@
             <w:pPr>
               <w:jc w:val="center"/>
               <w:rPr>
-                <w:color w:val="C00000"/>
-                <w:lang w:val="en-US"/>
-              </w:rPr>
-            </w:pPr>
+                <w:lang w:val="en-US"/>
+              </w:rPr>
+            </w:pPr>
+            <w:r>
+              <w:rPr>
+                <w:lang w:val="en-US"/>
+              </w:rPr>
+              <w:t>0x561f88008018</w:t>
+            </w:r>
           </w:p>
         </w:tc>
       </w:tr>
@@ -1167,10 +1051,15 @@
             <w:pPr>
               <w:jc w:val="center"/>
               <w:rPr>
-                <w:color w:val="C00000"/>
-                <w:lang w:val="en-US"/>
-              </w:rPr>
-            </w:pPr>
+                <w:lang w:val="en-US"/>
+              </w:rPr>
+            </w:pPr>
+            <w:r>
+              <w:rPr>
+                <w:lang w:val="en-US"/>
+              </w:rPr>
+              <w:t>G</w:t>
+            </w:r>
           </w:p>
         </w:tc>
         <w:tc>
@@ -1181,10 +1070,15 @@
             <w:pPr>
               <w:jc w:val="center"/>
               <w:rPr>
-                <w:color w:val="C00000"/>
-                <w:lang w:val="en-US"/>
-              </w:rPr>
-            </w:pPr>
+                <w:lang w:val="en-US"/>
+              </w:rPr>
+            </w:pPr>
+            <w:r>
+              <w:rPr>
+                <w:lang w:val="en-US"/>
+              </w:rPr>
+              <w:t>0x561f88008020</w:t>
+            </w:r>
           </w:p>
         </w:tc>
       </w:tr>
@@ -1216,10 +1110,15 @@
             <w:pPr>
               <w:jc w:val="center"/>
               <w:rPr>
-                <w:color w:val="C00000"/>
-                <w:lang w:val="en-US"/>
-              </w:rPr>
-            </w:pPr>
+                <w:lang w:val="en-US"/>
+              </w:rPr>
+            </w:pPr>
+            <w:r>
+              <w:rPr>
+                <w:lang w:val="en-US"/>
+              </w:rPr>
+              <w:t>G</w:t>
+            </w:r>
           </w:p>
         </w:tc>
         <w:tc>
@@ -1230,10 +1129,15 @@
             <w:pPr>
               <w:jc w:val="center"/>
               <w:rPr>
-                <w:color w:val="C00000"/>
-                <w:lang w:val="en-US"/>
-              </w:rPr>
-            </w:pPr>
+                <w:lang w:val="en-US"/>
+              </w:rPr>
+            </w:pPr>
+            <w:r>
+              <w:rPr>
+                <w:lang w:val="en-US"/>
+              </w:rPr>
+              <w:t>0x561f88008028</w:t>
+            </w:r>
           </w:p>
         </w:tc>
       </w:tr>
@@ -1265,10 +1169,15 @@
             <w:pPr>
               <w:jc w:val="center"/>
               <w:rPr>
-                <w:color w:val="C00000"/>
-                <w:lang w:val="en-US"/>
-              </w:rPr>
-            </w:pPr>
+                <w:lang w:val="en-US"/>
+              </w:rPr>
+            </w:pPr>
+            <w:r>
+              <w:rPr>
+                <w:lang w:val="en-US"/>
+              </w:rPr>
+              <w:t>G</w:t>
+            </w:r>
           </w:p>
         </w:tc>
         <w:tc>
@@ -1279,10 +1188,15 @@
             <w:pPr>
               <w:jc w:val="center"/>
               <w:rPr>
-                <w:color w:val="C00000"/>
-                <w:lang w:val="en-US"/>
-              </w:rPr>
-            </w:pPr>
+                <w:lang w:val="en-US"/>
+              </w:rPr>
+            </w:pPr>
+            <w:r>
+              <w:rPr>
+                <w:lang w:val="en-US"/>
+              </w:rPr>
+              <w:t>0x561f88008030</w:t>
+            </w:r>
           </w:p>
         </w:tc>
       </w:tr>
@@ -1314,10 +1228,15 @@
             <w:pPr>
               <w:jc w:val="center"/>
               <w:rPr>
-                <w:color w:val="C00000"/>
-                <w:lang w:val="en-US"/>
-              </w:rPr>
-            </w:pPr>
+                <w:lang w:val="en-US"/>
+              </w:rPr>
+            </w:pPr>
+            <w:r>
+              <w:rPr>
+                <w:lang w:val="en-US"/>
+              </w:rPr>
+              <w:t>L</w:t>
+            </w:r>
           </w:p>
         </w:tc>
         <w:tc>
@@ -1328,10 +1247,15 @@
             <w:pPr>
               <w:jc w:val="center"/>
               <w:rPr>
-                <w:color w:val="C00000"/>
-                <w:lang w:val="en-US"/>
-              </w:rPr>
-            </w:pPr>
+                <w:lang w:val="en-US"/>
+              </w:rPr>
+            </w:pPr>
+            <w:r>
+              <w:rPr>
+                <w:lang w:val="en-US"/>
+              </w:rPr>
+              <w:t>0x561f88008038</w:t>
+            </w:r>
           </w:p>
         </w:tc>
       </w:tr>
@@ -1363,10 +1287,15 @@
             <w:pPr>
               <w:jc w:val="center"/>
               <w:rPr>
-                <w:color w:val="C00000"/>
-                <w:lang w:val="en-US"/>
-              </w:rPr>
-            </w:pPr>
+                <w:lang w:val="en-US"/>
+              </w:rPr>
+            </w:pPr>
+            <w:r>
+              <w:rPr>
+                <w:lang w:val="en-US"/>
+              </w:rPr>
+              <w:t>L</w:t>
+            </w:r>
           </w:p>
         </w:tc>
         <w:tc>
@@ -1377,10 +1306,15 @@
             <w:pPr>
               <w:jc w:val="center"/>
               <w:rPr>
-                <w:color w:val="C00000"/>
-                <w:lang w:val="en-US"/>
-              </w:rPr>
-            </w:pPr>
+                <w:lang w:val="en-US"/>
+              </w:rPr>
+            </w:pPr>
+            <w:r>
+              <w:rPr>
+                <w:lang w:val="en-US"/>
+              </w:rPr>
+              <w:t>0x7fff9262182c</w:t>
+            </w:r>
           </w:p>
         </w:tc>
       </w:tr>
@@ -1412,10 +1346,15 @@
             <w:pPr>
               <w:jc w:val="center"/>
               <w:rPr>
-                <w:color w:val="C00000"/>
-                <w:lang w:val="en-US"/>
-              </w:rPr>
-            </w:pPr>
+                <w:lang w:val="en-US"/>
+              </w:rPr>
+            </w:pPr>
+            <w:r>
+              <w:rPr>
+                <w:lang w:val="en-US"/>
+              </w:rPr>
+              <w:t>L</w:t>
+            </w:r>
           </w:p>
         </w:tc>
         <w:tc>
@@ -1426,10 +1365,15 @@
             <w:pPr>
               <w:jc w:val="center"/>
               <w:rPr>
-                <w:color w:val="C00000"/>
-                <w:lang w:val="en-US"/>
-              </w:rPr>
-            </w:pPr>
+                <w:lang w:val="en-US"/>
+              </w:rPr>
+            </w:pPr>
+            <w:r>
+              <w:rPr>
+                <w:lang w:val="en-US"/>
+              </w:rPr>
+              <w:t>0x7fff92621828</w:t>
+            </w:r>
           </w:p>
         </w:tc>
       </w:tr>
@@ -1461,10 +1405,15 @@
             <w:pPr>
               <w:jc w:val="center"/>
               <w:rPr>
-                <w:color w:val="C00000"/>
-                <w:lang w:val="en-US"/>
-              </w:rPr>
-            </w:pPr>
+                <w:lang w:val="en-US"/>
+              </w:rPr>
+            </w:pPr>
+            <w:r>
+              <w:rPr>
+                <w:lang w:val="en-US"/>
+              </w:rPr>
+              <w:t>L</w:t>
+            </w:r>
           </w:p>
         </w:tc>
         <w:tc>
@@ -1475,10 +1424,15 @@
             <w:pPr>
               <w:jc w:val="center"/>
               <w:rPr>
-                <w:color w:val="C00000"/>
-                <w:lang w:val="en-US"/>
-              </w:rPr>
-            </w:pPr>
+                <w:lang w:val="en-US"/>
+              </w:rPr>
+            </w:pPr>
+            <w:r>
+              <w:rPr>
+                <w:lang w:val="en-US"/>
+              </w:rPr>
+              <w:t>0x7fff92621834</w:t>
+            </w:r>
           </w:p>
         </w:tc>
       </w:tr>

</xml_diff>

<commit_message>
A0308292A.docx (Qn 2.2 is done!!)
</commit_message>
<xml_diff>
--- a/A0308292A.docx
+++ b/A0308292A.docx
@@ -1567,10 +1567,15 @@
             <w:pPr>
               <w:jc w:val="center"/>
               <w:rPr>
-                <w:color w:val="C00000"/>
-                <w:lang w:val="en-US"/>
-              </w:rPr>
-            </w:pPr>
+                <w:lang w:val="en-US"/>
+              </w:rPr>
+            </w:pPr>
+            <w:r>
+              <w:rPr>
+                <w:lang w:val="en-US"/>
+              </w:rPr>
+              <w:t>D</w:t>
+            </w:r>
           </w:p>
         </w:tc>
       </w:tr>
@@ -1602,10 +1607,15 @@
             <w:pPr>
               <w:jc w:val="center"/>
               <w:rPr>
-                <w:color w:val="C00000"/>
-                <w:lang w:val="en-US"/>
-              </w:rPr>
-            </w:pPr>
+                <w:lang w:val="en-US"/>
+              </w:rPr>
+            </w:pPr>
+            <w:r>
+              <w:rPr>
+                <w:lang w:val="en-US"/>
+              </w:rPr>
+              <w:t>D</w:t>
+            </w:r>
           </w:p>
         </w:tc>
       </w:tr>
@@ -1637,10 +1647,15 @@
             <w:pPr>
               <w:jc w:val="center"/>
               <w:rPr>
-                <w:color w:val="C00000"/>
-                <w:lang w:val="en-US"/>
-              </w:rPr>
-            </w:pPr>
+                <w:lang w:val="en-US"/>
+              </w:rPr>
+            </w:pPr>
+            <w:r>
+              <w:rPr>
+                <w:lang w:val="en-US"/>
+              </w:rPr>
+              <w:t>D</w:t>
+            </w:r>
           </w:p>
         </w:tc>
       </w:tr>
@@ -1672,10 +1687,15 @@
             <w:pPr>
               <w:jc w:val="center"/>
               <w:rPr>
-                <w:color w:val="C00000"/>
-                <w:lang w:val="en-US"/>
-              </w:rPr>
-            </w:pPr>
+                <w:lang w:val="en-US"/>
+              </w:rPr>
+            </w:pPr>
+            <w:r>
+              <w:rPr>
+                <w:lang w:val="en-US"/>
+              </w:rPr>
+              <w:t>D</w:t>
+            </w:r>
           </w:p>
         </w:tc>
       </w:tr>
@@ -1707,10 +1727,15 @@
             <w:pPr>
               <w:jc w:val="center"/>
               <w:rPr>
-                <w:color w:val="C00000"/>
-                <w:lang w:val="en-US"/>
-              </w:rPr>
-            </w:pPr>
+                <w:lang w:val="en-US"/>
+              </w:rPr>
+            </w:pPr>
+            <w:r>
+              <w:rPr>
+                <w:lang w:val="en-US"/>
+              </w:rPr>
+              <w:t>D</w:t>
+            </w:r>
           </w:p>
         </w:tc>
       </w:tr>
@@ -1742,10 +1767,15 @@
             <w:pPr>
               <w:jc w:val="center"/>
               <w:rPr>
-                <w:color w:val="C00000"/>
-                <w:lang w:val="en-US"/>
-              </w:rPr>
-            </w:pPr>
+                <w:lang w:val="en-US"/>
+              </w:rPr>
+            </w:pPr>
+            <w:r>
+              <w:rPr>
+                <w:lang w:val="en-US"/>
+              </w:rPr>
+              <w:t>S</w:t>
+            </w:r>
           </w:p>
         </w:tc>
       </w:tr>
@@ -1777,10 +1807,15 @@
             <w:pPr>
               <w:jc w:val="center"/>
               <w:rPr>
-                <w:color w:val="C00000"/>
-                <w:lang w:val="en-US"/>
-              </w:rPr>
-            </w:pPr>
+                <w:lang w:val="en-US"/>
+              </w:rPr>
+            </w:pPr>
+            <w:r>
+              <w:rPr>
+                <w:lang w:val="en-US"/>
+              </w:rPr>
+              <w:t>S</w:t>
+            </w:r>
           </w:p>
         </w:tc>
       </w:tr>
@@ -1812,10 +1847,15 @@
             <w:pPr>
               <w:jc w:val="center"/>
               <w:rPr>
-                <w:color w:val="C00000"/>
-                <w:lang w:val="en-US"/>
-              </w:rPr>
-            </w:pPr>
+                <w:lang w:val="en-US"/>
+              </w:rPr>
+            </w:pPr>
+            <w:r>
+              <w:rPr>
+                <w:lang w:val="en-US"/>
+              </w:rPr>
+              <w:t>S</w:t>
+            </w:r>
           </w:p>
         </w:tc>
       </w:tr>
@@ -1865,7 +1905,7 @@
         <w:rPr>
           <w:lang w:val="en-US"/>
         </w:rPr>
-        <w:t>&lt;Your answer here&gt;</w:t>
+        <w:t>Variables in the same location share the same value for the front part of their addresses.</w:t>
       </w:r>
     </w:p>
     <w:p>

</xml_diff>

<commit_message>
A0308292A.docx (Section 2 is done!!)
</commit_message>
<xml_diff>
--- a/A0308292A.docx
+++ b/A0308292A.docx
@@ -35,7 +35,25 @@
           <w:bCs/>
           <w:lang w:val="en-US"/>
         </w:rPr>
-        <w:t>Lab 1  - Leveling Up on C</w:t>
+        <w:t xml:space="preserve">Lab </w:t>
+      </w:r>
+      <w:proofErr w:type="gramStart"/>
+      <w:r>
+        <w:rPr>
+          <w:b/>
+          <w:bCs/>
+          <w:lang w:val="en-US"/>
+        </w:rPr>
+        <w:t>1  -</w:t>
+      </w:r>
+      <w:proofErr w:type="gramEnd"/>
+      <w:r>
+        <w:rPr>
+          <w:b/>
+          <w:bCs/>
+          <w:lang w:val="en-US"/>
+        </w:rPr>
+        <w:t xml:space="preserve"> Leveling Up on C</w:t>
       </w:r>
     </w:p>
     <w:p>
@@ -532,7 +550,7 @@
           <w:u w:val="single"/>
           <w:lang w:val="en-US"/>
         </w:rPr>
-        <w:t xml:space="preserve">Section 1. </w:t>
+        <w:t>Section 1</w:t>
       </w:r>
     </w:p>
     <w:p>
@@ -656,7 +674,21 @@
         <w:rPr>
           <w:lang w:val="en-US"/>
         </w:rPr>
-        <w:t xml:space="preserve"> (i.e. they are inaccessible to other source files)</w:t>
+        <w:t xml:space="preserve"> (</w:t>
+      </w:r>
+      <w:proofErr w:type="gramStart"/>
+      <w:r>
+        <w:rPr>
+          <w:lang w:val="en-US"/>
+        </w:rPr>
+        <w:t>i.e.</w:t>
+      </w:r>
+      <w:proofErr w:type="gramEnd"/>
+      <w:r>
+        <w:rPr>
+          <w:lang w:val="en-US"/>
+        </w:rPr>
+        <w:t xml:space="preserve"> they are inaccessible to other source files)</w:t>
       </w:r>
       <w:r>
         <w:rPr>
@@ -718,7 +750,21 @@
         <w:rPr>
           <w:lang w:val="en-US"/>
         </w:rPr>
-        <w:t>Missing function declarations/prototypes for enq(double) and deq()</w:t>
+        <w:t xml:space="preserve">Missing function declarations/prototypes for enq(double) and </w:t>
+      </w:r>
+      <w:proofErr w:type="gramStart"/>
+      <w:r>
+        <w:rPr>
+          <w:lang w:val="en-US"/>
+        </w:rPr>
+        <w:t>deq(</w:t>
+      </w:r>
+      <w:proofErr w:type="gramEnd"/>
+      <w:r>
+        <w:rPr>
+          <w:lang w:val="en-US"/>
+        </w:rPr>
+        <w:t>)</w:t>
       </w:r>
       <w:r>
         <w:rPr>
@@ -815,11 +861,19 @@
         </w:rPr>
         <w:t xml:space="preserve">double </w:t>
       </w:r>
-      <w:r>
-        <w:rPr>
-          <w:lang w:val="en-US"/>
-        </w:rPr>
-        <w:t>deq();</w:t>
+      <w:proofErr w:type="gramStart"/>
+      <w:r>
+        <w:rPr>
+          <w:lang w:val="en-US"/>
+        </w:rPr>
+        <w:t>deq(</w:t>
+      </w:r>
+      <w:proofErr w:type="gramEnd"/>
+      <w:r>
+        <w:rPr>
+          <w:lang w:val="en-US"/>
+        </w:rPr>
+        <w:t>);</w:t>
       </w:r>
       <w:r>
         <w:rPr>
@@ -827,27 +881,12 @@
         </w:rPr>
         <w:br w:type="page"/>
       </w:r>
-    </w:p>
-    <w:p>
-      <w:pPr>
-        <w:jc w:val="both"/>
-        <w:rPr>
-          <w:lang w:val="en-US"/>
-        </w:rPr>
-      </w:pPr>
-    </w:p>
-    <w:p>
-      <w:pPr>
-        <w:jc w:val="both"/>
-        <w:rPr>
-          <w:lang w:val="en-US"/>
-        </w:rPr>
-      </w:pPr>
       <w:r>
         <w:rPr>
           <w:u w:val="single"/>
           <w:lang w:val="en-US"/>
         </w:rPr>
+        <w:lastRenderedPageBreak/>
         <w:t>Section 2</w:t>
       </w:r>
     </w:p>
@@ -1439,15 +1478,6 @@
     </w:tbl>
     <w:p>
       <w:pPr>
-        <w:ind w:left="720"/>
-        <w:jc w:val="both"/>
-        <w:rPr>
-          <w:lang w:val="en-US"/>
-        </w:rPr>
-      </w:pPr>
-    </w:p>
-    <w:p>
-      <w:pPr>
         <w:jc w:val="both"/>
         <w:rPr>
           <w:b/>
@@ -1957,18 +1987,92 @@
         <w:rPr>
           <w:lang w:val="en-US"/>
         </w:rPr>
-        <w:t>&lt;Your answer here&gt;</w:t>
-      </w:r>
-    </w:p>
-    <w:p>
-      <w:pPr>
-        <w:pStyle w:val="ListParagraph"/>
-        <w:jc w:val="both"/>
-        <w:rPr>
-          <w:color w:val="C00000"/>
-          <w:lang w:val="en-US"/>
-        </w:rPr>
-      </w:pPr>
+        <w:t>Static variables are created in the data segment of memory</w:t>
+      </w:r>
+      <w:r>
+        <w:rPr>
+          <w:lang w:val="en-US"/>
+        </w:rPr>
+        <w:t xml:space="preserve"> </w:t>
+      </w:r>
+      <w:r>
+        <w:rPr>
+          <w:lang w:val="en-US"/>
+        </w:rPr>
+        <w:t xml:space="preserve">and hence their values are not stored in </w:t>
+      </w:r>
+      <w:r>
+        <w:rPr>
+          <w:lang w:val="en-US"/>
+        </w:rPr>
+        <w:t>the</w:t>
+      </w:r>
+      <w:r>
+        <w:rPr>
+          <w:lang w:val="en-US"/>
+        </w:rPr>
+        <w:t xml:space="preserve"> </w:t>
+      </w:r>
+      <w:r>
+        <w:rPr>
+          <w:lang w:val="en-US"/>
+        </w:rPr>
+        <w:t xml:space="preserve">stack frame of a function call </w:t>
+      </w:r>
+      <w:r>
+        <w:rPr>
+          <w:lang w:val="en-US"/>
+        </w:rPr>
+        <w:t>on</w:t>
+      </w:r>
+      <w:r>
+        <w:rPr>
+          <w:lang w:val="en-US"/>
+        </w:rPr>
+        <w:t xml:space="preserve"> the call stack</w:t>
+      </w:r>
+      <w:r>
+        <w:rPr>
+          <w:lang w:val="en-US"/>
+        </w:rPr>
+        <w:t xml:space="preserve">, </w:t>
+      </w:r>
+      <w:r>
+        <w:rPr>
+          <w:lang w:val="en-US"/>
+        </w:rPr>
+        <w:t>which</w:t>
+      </w:r>
+      <w:r>
+        <w:rPr>
+          <w:lang w:val="en-US"/>
+        </w:rPr>
+        <w:t xml:space="preserve"> (the stack frame) </w:t>
+      </w:r>
+      <w:r>
+        <w:rPr>
+          <w:lang w:val="en-US"/>
+        </w:rPr>
+        <w:t>will be</w:t>
+      </w:r>
+      <w:r>
+        <w:rPr>
+          <w:lang w:val="en-US"/>
+        </w:rPr>
+        <w:t xml:space="preserve"> </w:t>
+      </w:r>
+      <w:r>
+        <w:rPr>
+          <w:lang w:val="en-US"/>
+        </w:rPr>
+        <w:t>cleared after the function exits</w:t>
+      </w:r>
+      <w:r>
+        <w:rPr>
+          <w:lang w:val="en-US"/>
+        </w:rPr>
+        <w:t>.</w:t>
+      </w:r>
     </w:p>
     <w:p>
       <w:pPr>
@@ -2017,7 +2121,25 @@
         <w:rPr>
           <w:lang w:val="en-US"/>
         </w:rPr>
-        <w:t>&lt;Your answer here&gt;</w:t>
+        <w:t xml:space="preserve">A static local variable is only accessible within the function in which it was declared while a static global variable </w:t>
+      </w:r>
+      <w:r>
+        <w:rPr>
+          <w:lang w:val="en-US"/>
+        </w:rPr>
+        <w:t>is accessible to</w:t>
+      </w:r>
+      <w:r>
+        <w:rPr>
+          <w:lang w:val="en-US"/>
+        </w:rPr>
+        <w:t xml:space="preserve"> any function within the source file it was declared</w:t>
+      </w:r>
+      <w:r>
+        <w:rPr>
+          <w:lang w:val="en-US"/>
+        </w:rPr>
+        <w:t xml:space="preserve"> in.</w:t>
       </w:r>
     </w:p>
     <w:p>
@@ -2069,18 +2191,50 @@
         <w:rPr>
           <w:lang w:val="en-US"/>
         </w:rPr>
-        <w:t>&lt;Your answer here&gt;</w:t>
-      </w:r>
-    </w:p>
-    <w:p>
-      <w:pPr>
-        <w:jc w:val="both"/>
-        <w:rPr>
-          <w:b/>
-          <w:bCs/>
-          <w:lang w:val="en-US"/>
-        </w:rPr>
-      </w:pPr>
+        <w:t xml:space="preserve">I added the ‘static’ keyword to the </w:t>
+      </w:r>
+      <w:r>
+        <w:rPr>
+          <w:lang w:val="en-US"/>
+        </w:rPr>
+        <w:t xml:space="preserve">int </w:t>
+      </w:r>
+      <w:r>
+        <w:rPr>
+          <w:lang w:val="en-US"/>
+        </w:rPr>
+        <w:t>variable acc.</w:t>
+      </w:r>
+      <w:r>
+        <w:rPr>
+          <w:lang w:val="en-US"/>
+        </w:rPr>
+        <w:t xml:space="preserve"> This </w:t>
+      </w:r>
+      <w:r>
+        <w:rPr>
+          <w:lang w:val="en-US"/>
+        </w:rPr>
+        <w:t xml:space="preserve">causes </w:t>
+      </w:r>
+      <w:r>
+        <w:rPr>
+          <w:lang w:val="en-US"/>
+        </w:rPr>
+        <w:t xml:space="preserve">the value in acc to be </w:t>
+      </w:r>
+      <w:r>
+        <w:rPr>
+          <w:lang w:val="en-US"/>
+        </w:rPr>
+        <w:t xml:space="preserve">stored in the data segment of memory and hence be </w:t>
+      </w:r>
+      <w:r>
+        <w:rPr>
+          <w:lang w:val="en-US"/>
+        </w:rPr>
+        <w:t>preserved across multiple function calls.</w:t>
+      </w:r>
     </w:p>
     <w:p>
       <w:pPr>

</xml_diff>

<commit_message>
A0308292A.docx (Qns 3.1 and 3.2 is done!!)
</commit_message>
<xml_diff>
--- a/A0308292A.docx
+++ b/A0308292A.docx
@@ -35,25 +35,7 @@
           <w:bCs/>
           <w:lang w:val="en-US"/>
         </w:rPr>
-        <w:t xml:space="preserve">Lab </w:t>
-      </w:r>
-      <w:proofErr w:type="gramStart"/>
-      <w:r>
-        <w:rPr>
-          <w:b/>
-          <w:bCs/>
-          <w:lang w:val="en-US"/>
-        </w:rPr>
-        <w:t>1  -</w:t>
-      </w:r>
-      <w:proofErr w:type="gramEnd"/>
-      <w:r>
-        <w:rPr>
-          <w:b/>
-          <w:bCs/>
-          <w:lang w:val="en-US"/>
-        </w:rPr>
-        <w:t xml:space="preserve"> Leveling Up on C</w:t>
+        <w:t>Lab 1  - Leveling Up on C</w:t>
       </w:r>
     </w:p>
     <w:p>
@@ -674,21 +656,7 @@
         <w:rPr>
           <w:lang w:val="en-US"/>
         </w:rPr>
-        <w:t xml:space="preserve"> (</w:t>
-      </w:r>
-      <w:proofErr w:type="gramStart"/>
-      <w:r>
-        <w:rPr>
-          <w:lang w:val="en-US"/>
-        </w:rPr>
-        <w:t>i.e.</w:t>
-      </w:r>
-      <w:proofErr w:type="gramEnd"/>
-      <w:r>
-        <w:rPr>
-          <w:lang w:val="en-US"/>
-        </w:rPr>
-        <w:t xml:space="preserve"> they are inaccessible to other source files)</w:t>
+        <w:t xml:space="preserve"> (i.e. they are inaccessible to other source files)</w:t>
       </w:r>
       <w:r>
         <w:rPr>
@@ -750,21 +718,7 @@
         <w:rPr>
           <w:lang w:val="en-US"/>
         </w:rPr>
-        <w:t xml:space="preserve">Missing function declarations/prototypes for enq(double) and </w:t>
-      </w:r>
-      <w:proofErr w:type="gramStart"/>
-      <w:r>
-        <w:rPr>
-          <w:lang w:val="en-US"/>
-        </w:rPr>
-        <w:t>deq(</w:t>
-      </w:r>
-      <w:proofErr w:type="gramEnd"/>
-      <w:r>
-        <w:rPr>
-          <w:lang w:val="en-US"/>
-        </w:rPr>
-        <w:t>)</w:t>
+        <w:t>Missing function declarations/prototypes for enq(double) and deq()</w:t>
       </w:r>
       <w:r>
         <w:rPr>
@@ -861,19 +815,11 @@
         </w:rPr>
         <w:t xml:space="preserve">double </w:t>
       </w:r>
-      <w:proofErr w:type="gramStart"/>
-      <w:r>
-        <w:rPr>
-          <w:lang w:val="en-US"/>
-        </w:rPr>
-        <w:t>deq(</w:t>
-      </w:r>
-      <w:proofErr w:type="gramEnd"/>
-      <w:r>
-        <w:rPr>
-          <w:lang w:val="en-US"/>
-        </w:rPr>
-        <w:t>);</w:t>
+      <w:r>
+        <w:rPr>
+          <w:lang w:val="en-US"/>
+        </w:rPr>
+        <w:t>deq();</w:t>
       </w:r>
       <w:r>
         <w:rPr>
@@ -1935,7 +1881,49 @@
         <w:rPr>
           <w:lang w:val="en-US"/>
         </w:rPr>
-        <w:t>Variables in the same location share the same value for the front part of their addresses.</w:t>
+        <w:t>Var</w:t>
+      </w:r>
+      <w:r>
+        <w:rPr>
+          <w:lang w:val="en-US"/>
+        </w:rPr>
+        <w:t>iable</w:t>
+      </w:r>
+      <w:r>
+        <w:rPr>
+          <w:lang w:val="en-US"/>
+        </w:rPr>
+        <w:t>s in the same location share the same</w:t>
+      </w:r>
+      <w:r>
+        <w:rPr>
+          <w:lang w:val="en-US"/>
+        </w:rPr>
+        <w:t xml:space="preserve"> </w:t>
+      </w:r>
+      <w:r>
+        <w:rPr>
+          <w:lang w:val="en-US"/>
+        </w:rPr>
+        <w:t>range of addresses</w:t>
+      </w:r>
+      <w:r>
+        <w:rPr>
+          <w:lang w:val="en-US"/>
+        </w:rPr>
+        <w:t>/</w:t>
+      </w:r>
+      <w:r>
+        <w:rPr>
+          <w:lang w:val="en-US"/>
+        </w:rPr>
+        <w:t>front part of their addresses</w:t>
+      </w:r>
+      <w:r>
+        <w:rPr>
+          <w:lang w:val="en-US"/>
+        </w:rPr>
+        <w:t>.</w:t>
       </w:r>
     </w:p>
     <w:p>
@@ -2299,7 +2287,49 @@
         <w:rPr>
           <w:lang w:val="en-US"/>
         </w:rPr>
-        <w:t>&lt;Your answer here&gt;</w:t>
+        <w:t xml:space="preserve">The </w:t>
+      </w:r>
+      <w:r>
+        <w:rPr>
+          <w:lang w:val="en-US"/>
+        </w:rPr>
+        <w:t>address of the memory allocated by malloc</w:t>
+      </w:r>
+      <w:r>
+        <w:rPr>
+          <w:lang w:val="en-US"/>
+        </w:rPr>
+        <w:t xml:space="preserve"> is from the heap while the address</w:t>
+      </w:r>
+      <w:r>
+        <w:rPr>
+          <w:lang w:val="en-US"/>
+        </w:rPr>
+        <w:t>es</w:t>
+      </w:r>
+      <w:r>
+        <w:rPr>
+          <w:lang w:val="en-US"/>
+        </w:rPr>
+        <w:t xml:space="preserve"> used by x, y and z </w:t>
+      </w:r>
+      <w:r>
+        <w:rPr>
+          <w:lang w:val="en-US"/>
+        </w:rPr>
+        <w:t>are</w:t>
+      </w:r>
+      <w:r>
+        <w:rPr>
+          <w:lang w:val="en-US"/>
+        </w:rPr>
+        <w:t xml:space="preserve"> from the stack</w:t>
+      </w:r>
+      <w:r>
+        <w:rPr>
+          <w:lang w:val="en-US"/>
+        </w:rPr>
+        <w:t xml:space="preserve"> and the address used by p is from the data segment.</w:t>
       </w:r>
     </w:p>
     <w:p>
@@ -2351,7 +2381,91 @@
         <w:rPr>
           <w:lang w:val="en-US"/>
         </w:rPr>
-        <w:t>&lt;Your answer here&gt;</w:t>
+        <w:t>“</w:t>
+      </w:r>
+      <w:r>
+        <w:rPr>
+          <w:lang w:val="en-US"/>
+        </w:rPr>
+        <w:t>free(node-&gt;name);</w:t>
+      </w:r>
+      <w:r>
+        <w:rPr>
+          <w:lang w:val="en-US"/>
+        </w:rPr>
+        <w:t xml:space="preserve">” was added </w:t>
+      </w:r>
+      <w:r>
+        <w:rPr>
+          <w:lang w:val="en-US"/>
+        </w:rPr>
+        <w:t>before “</w:t>
+      </w:r>
+      <w:r>
+        <w:rPr>
+          <w:lang w:val="en-US"/>
+        </w:rPr>
+        <w:t>free(node);</w:t>
+      </w:r>
+      <w:r>
+        <w:rPr>
+          <w:lang w:val="en-US"/>
+        </w:rPr>
+        <w:t xml:space="preserve">” in the </w:t>
+      </w:r>
+      <w:r>
+        <w:rPr>
+          <w:lang w:val="en-US"/>
+        </w:rPr>
+        <w:t>freeNode</w:t>
+      </w:r>
+      <w:r>
+        <w:rPr>
+          <w:lang w:val="en-US"/>
+        </w:rPr>
+        <w:t xml:space="preserve"> </w:t>
+      </w:r>
+      <w:r>
+        <w:rPr>
+          <w:lang w:val="en-US"/>
+        </w:rPr>
+        <w:t xml:space="preserve">function </w:t>
+      </w:r>
+      <w:r>
+        <w:rPr>
+          <w:lang w:val="en-US"/>
+        </w:rPr>
+        <w:t xml:space="preserve">to ensure the memory allocated by malloc </w:t>
+      </w:r>
+      <w:r>
+        <w:rPr>
+          <w:lang w:val="en-US"/>
+        </w:rPr>
+        <w:t xml:space="preserve">in the </w:t>
+      </w:r>
+      <w:r>
+        <w:rPr>
+          <w:lang w:val="en-US"/>
+        </w:rPr>
+        <w:t xml:space="preserve">name variable </w:t>
+      </w:r>
+      <w:r>
+        <w:rPr>
+          <w:lang w:val="en-US"/>
+        </w:rPr>
+        <w:t xml:space="preserve">of each </w:t>
+      </w:r>
+      <w:r>
+        <w:rPr>
+          <w:lang w:val="en-US"/>
+        </w:rPr>
+        <w:t>TPerson</w:t>
+      </w:r>
+      <w:r>
+        <w:rPr>
+          <w:lang w:val="en-US"/>
+        </w:rPr>
+        <w:t xml:space="preserve"> is freed when freeNode is called towards the end of the program for each node created.</w:t>
       </w:r>
     </w:p>
     <w:p>

</xml_diff>

<commit_message>
A0308292A.docx (Section 3 is done!!)
</commit_message>
<xml_diff>
--- a/A0308292A.docx
+++ b/A0308292A.docx
@@ -1905,13 +1905,7 @@
         <w:rPr>
           <w:lang w:val="en-US"/>
         </w:rPr>
-        <w:t>range of addresses</w:t>
-      </w:r>
-      <w:r>
-        <w:rPr>
-          <w:lang w:val="en-US"/>
-        </w:rPr>
-        <w:t>/</w:t>
+        <w:t>range of addresses/</w:t>
       </w:r>
       <w:r>
         <w:rPr>
@@ -2515,7 +2509,19 @@
         <w:rPr>
           <w:lang w:val="en-US"/>
         </w:rPr>
-        <w:t>&lt;Your answer here&gt;</w:t>
+        <w:t>s</w:t>
+      </w:r>
+      <w:r>
+        <w:rPr>
+          <w:lang w:val="en-US"/>
+        </w:rPr>
+        <w:t xml:space="preserve">run </w:t>
+      </w:r>
+      <w:r>
+        <w:rPr>
+          <w:lang w:val="en-US"/>
+        </w:rPr>
+        <w:t>gcc -g llist.c testlist.c -o testlist</w:t>
       </w:r>
     </w:p>
     <w:p>

</xml_diff>

<commit_message>
A0308292A.docx (Section 4 is done!!)
</commit_message>
<xml_diff>
--- a/A0308292A.docx
+++ b/A0308292A.docx
@@ -35,7 +35,25 @@
           <w:bCs/>
           <w:lang w:val="en-US"/>
         </w:rPr>
-        <w:t>Lab 1  - Leveling Up on C</w:t>
+        <w:t xml:space="preserve">Lab </w:t>
+      </w:r>
+      <w:proofErr w:type="gramStart"/>
+      <w:r>
+        <w:rPr>
+          <w:b/>
+          <w:bCs/>
+          <w:lang w:val="en-US"/>
+        </w:rPr>
+        <w:t>1  -</w:t>
+      </w:r>
+      <w:proofErr w:type="gramEnd"/>
+      <w:r>
+        <w:rPr>
+          <w:b/>
+          <w:bCs/>
+          <w:lang w:val="en-US"/>
+        </w:rPr>
+        <w:t xml:space="preserve"> Leveling Up on C</w:t>
       </w:r>
     </w:p>
     <w:p>
@@ -182,6 +200,7 @@
         </w:rPr>
         <w:t xml:space="preserve">2359 </w:t>
       </w:r>
+      <w:proofErr w:type="spellStart"/>
       <w:r>
         <w:rPr>
           <w:b/>
@@ -189,7 +208,17 @@
           <w:color w:val="C00000"/>
           <w:lang w:val="en-US"/>
         </w:rPr>
-        <w:t>hrs)</w:t>
+        <w:t>hrs</w:t>
+      </w:r>
+      <w:proofErr w:type="spellEnd"/>
+      <w:r>
+        <w:rPr>
+          <w:b/>
+          <w:bCs/>
+          <w:color w:val="C00000"/>
+          <w:lang w:val="en-US"/>
+        </w:rPr>
+        <w:t>)</w:t>
       </w:r>
       <w:r>
         <w:rPr>
@@ -302,7 +331,21 @@
               <w:rPr>
                 <w:lang w:val="en-US"/>
               </w:rPr>
-              <w:t>Student ID (AxxxxxxY):</w:t>
+              <w:t>Student ID (</w:t>
+            </w:r>
+            <w:proofErr w:type="spellStart"/>
+            <w:r>
+              <w:rPr>
+                <w:lang w:val="en-US"/>
+              </w:rPr>
+              <w:t>AxxxxxxY</w:t>
+            </w:r>
+            <w:proofErr w:type="spellEnd"/>
+            <w:r>
+              <w:rPr>
+                <w:lang w:val="en-US"/>
+              </w:rPr>
+              <w:t>):</w:t>
             </w:r>
           </w:p>
         </w:tc>
@@ -342,7 +385,21 @@
               <w:rPr>
                 <w:lang w:val="en-US"/>
               </w:rPr>
-              <w:t>Group (Bxx):</w:t>
+              <w:t>Group (</w:t>
+            </w:r>
+            <w:proofErr w:type="spellStart"/>
+            <w:r>
+              <w:rPr>
+                <w:lang w:val="en-US"/>
+              </w:rPr>
+              <w:t>Bxx</w:t>
+            </w:r>
+            <w:proofErr w:type="spellEnd"/>
+            <w:r>
+              <w:rPr>
+                <w:lang w:val="en-US"/>
+              </w:rPr>
+              <w:t>):</w:t>
             </w:r>
           </w:p>
         </w:tc>
@@ -446,7 +503,21 @@
               <w:rPr>
                 <w:lang w:val="en-US"/>
               </w:rPr>
-              <w:t>Student ID (AxxxxxxY):</w:t>
+              <w:t>Student ID (</w:t>
+            </w:r>
+            <w:proofErr w:type="spellStart"/>
+            <w:r>
+              <w:rPr>
+                <w:lang w:val="en-US"/>
+              </w:rPr>
+              <w:t>AxxxxxxY</w:t>
+            </w:r>
+            <w:proofErr w:type="spellEnd"/>
+            <w:r>
+              <w:rPr>
+                <w:lang w:val="en-US"/>
+              </w:rPr>
+              <w:t>):</w:t>
             </w:r>
           </w:p>
         </w:tc>
@@ -486,7 +557,21 @@
               <w:rPr>
                 <w:lang w:val="en-US"/>
               </w:rPr>
-              <w:t>Group (Bxx):</w:t>
+              <w:t>Group (</w:t>
+            </w:r>
+            <w:proofErr w:type="spellStart"/>
+            <w:r>
+              <w:rPr>
+                <w:lang w:val="en-US"/>
+              </w:rPr>
+              <w:t>Bxx</w:t>
+            </w:r>
+            <w:proofErr w:type="spellEnd"/>
+            <w:r>
+              <w:rPr>
+                <w:lang w:val="en-US"/>
+              </w:rPr>
+              <w:t>):</w:t>
             </w:r>
           </w:p>
         </w:tc>
@@ -585,14 +670,27 @@
         </w:rPr>
         <w:t xml:space="preserve">It looks for the </w:t>
       </w:r>
-      <w:r>
-        <w:t>stdio.h file in the</w:t>
+      <w:proofErr w:type="spellStart"/>
+      <w:r>
+        <w:t>stdio.h</w:t>
+      </w:r>
+      <w:proofErr w:type="spellEnd"/>
+      <w:r>
+        <w:t xml:space="preserve"> file in the</w:t>
       </w:r>
       <w:r>
         <w:t xml:space="preserve"> directory “</w:t>
       </w:r>
       <w:r>
-        <w:t>/usr/include</w:t>
+        <w:t>/</w:t>
+      </w:r>
+      <w:proofErr w:type="spellStart"/>
+      <w:r>
+        <w:t>usr</w:t>
+      </w:r>
+      <w:proofErr w:type="spellEnd"/>
+      <w:r>
+        <w:t>/include</w:t>
       </w:r>
       <w:r>
         <w:t>”</w:t>
@@ -656,7 +754,21 @@
         <w:rPr>
           <w:lang w:val="en-US"/>
         </w:rPr>
-        <w:t xml:space="preserve"> (i.e. they are inaccessible to other source files)</w:t>
+        <w:t xml:space="preserve"> (</w:t>
+      </w:r>
+      <w:proofErr w:type="gramStart"/>
+      <w:r>
+        <w:rPr>
+          <w:lang w:val="en-US"/>
+        </w:rPr>
+        <w:t>i.e.</w:t>
+      </w:r>
+      <w:proofErr w:type="gramEnd"/>
+      <w:r>
+        <w:rPr>
+          <w:lang w:val="en-US"/>
+        </w:rPr>
+        <w:t xml:space="preserve"> they are inaccessible to other source files)</w:t>
       </w:r>
       <w:r>
         <w:rPr>
@@ -718,7 +830,43 @@
         <w:rPr>
           <w:lang w:val="en-US"/>
         </w:rPr>
-        <w:t>Missing function declarations/prototypes for enq(double) and deq()</w:t>
+        <w:t xml:space="preserve">Missing function declarations/prototypes for </w:t>
+      </w:r>
+      <w:proofErr w:type="spellStart"/>
+      <w:r>
+        <w:rPr>
+          <w:lang w:val="en-US"/>
+        </w:rPr>
+        <w:t>enq</w:t>
+      </w:r>
+      <w:proofErr w:type="spellEnd"/>
+      <w:r>
+        <w:rPr>
+          <w:lang w:val="en-US"/>
+        </w:rPr>
+        <w:t xml:space="preserve">(double) and </w:t>
+      </w:r>
+      <w:proofErr w:type="spellStart"/>
+      <w:proofErr w:type="gramStart"/>
+      <w:r>
+        <w:rPr>
+          <w:lang w:val="en-US"/>
+        </w:rPr>
+        <w:t>deq</w:t>
+      </w:r>
+      <w:proofErr w:type="spellEnd"/>
+      <w:r>
+        <w:rPr>
+          <w:lang w:val="en-US"/>
+        </w:rPr>
+        <w:t>(</w:t>
+      </w:r>
+      <w:proofErr w:type="gramEnd"/>
+      <w:r>
+        <w:rPr>
+          <w:lang w:val="en-US"/>
+        </w:rPr>
+        <w:t>)</w:t>
       </w:r>
       <w:r>
         <w:rPr>
@@ -732,12 +880,14 @@
         </w:rPr>
         <w:t>“</w:t>
       </w:r>
+      <w:proofErr w:type="spellStart"/>
       <w:r>
         <w:rPr>
           <w:lang w:val="en-US"/>
         </w:rPr>
         <w:t>queue.h</w:t>
       </w:r>
+      <w:proofErr w:type="spellEnd"/>
       <w:r>
         <w:rPr>
           <w:lang w:val="en-US"/>
@@ -793,7 +943,21 @@
         <w:rPr>
           <w:lang w:val="en-US"/>
         </w:rPr>
-        <w:t>void enq(double);</w:t>
+        <w:t xml:space="preserve">void </w:t>
+      </w:r>
+      <w:proofErr w:type="spellStart"/>
+      <w:r>
+        <w:rPr>
+          <w:lang w:val="en-US"/>
+        </w:rPr>
+        <w:t>enq</w:t>
+      </w:r>
+      <w:proofErr w:type="spellEnd"/>
+      <w:r>
+        <w:rPr>
+          <w:lang w:val="en-US"/>
+        </w:rPr>
+        <w:t>(double);</w:t>
       </w:r>
     </w:p>
     <w:p>
@@ -815,11 +979,27 @@
         </w:rPr>
         <w:t xml:space="preserve">double </w:t>
       </w:r>
-      <w:r>
-        <w:rPr>
-          <w:lang w:val="en-US"/>
-        </w:rPr>
-        <w:t>deq();</w:t>
+      <w:proofErr w:type="spellStart"/>
+      <w:proofErr w:type="gramStart"/>
+      <w:r>
+        <w:rPr>
+          <w:lang w:val="en-US"/>
+        </w:rPr>
+        <w:t>deq</w:t>
+      </w:r>
+      <w:proofErr w:type="spellEnd"/>
+      <w:r>
+        <w:rPr>
+          <w:lang w:val="en-US"/>
+        </w:rPr>
+        <w:t>(</w:t>
+      </w:r>
+      <w:proofErr w:type="gramEnd"/>
+      <w:r>
+        <w:rPr>
+          <w:lang w:val="en-US"/>
+        </w:rPr>
+        <w:t>);</w:t>
       </w:r>
       <w:r>
         <w:rPr>
@@ -2377,11 +2557,19 @@
         </w:rPr>
         <w:t>“</w:t>
       </w:r>
-      <w:r>
-        <w:rPr>
-          <w:lang w:val="en-US"/>
-        </w:rPr>
-        <w:t>free(node-&gt;name);</w:t>
+      <w:proofErr w:type="gramStart"/>
+      <w:r>
+        <w:rPr>
+          <w:lang w:val="en-US"/>
+        </w:rPr>
+        <w:t>free</w:t>
+      </w:r>
+      <w:proofErr w:type="gramEnd"/>
+      <w:r>
+        <w:rPr>
+          <w:lang w:val="en-US"/>
+        </w:rPr>
+        <w:t>(node-&gt;name);</w:t>
       </w:r>
       <w:r>
         <w:rPr>
@@ -2407,12 +2595,14 @@
         </w:rPr>
         <w:t xml:space="preserve">” in the </w:t>
       </w:r>
+      <w:proofErr w:type="spellStart"/>
       <w:r>
         <w:rPr>
           <w:lang w:val="en-US"/>
         </w:rPr>
         <w:t>freeNode</w:t>
       </w:r>
+      <w:proofErr w:type="spellEnd"/>
       <w:r>
         <w:rPr>
           <w:lang w:val="en-US"/>
@@ -2449,17 +2639,33 @@
         </w:rPr>
         <w:t xml:space="preserve">of each </w:t>
       </w:r>
+      <w:proofErr w:type="spellStart"/>
       <w:r>
         <w:rPr>
           <w:lang w:val="en-US"/>
         </w:rPr>
         <w:t>TPerson</w:t>
       </w:r>
-      <w:r>
-        <w:rPr>
-          <w:lang w:val="en-US"/>
-        </w:rPr>
-        <w:t xml:space="preserve"> is freed when freeNode is called towards the end of the program for each node created.</w:t>
+      <w:proofErr w:type="spellEnd"/>
+      <w:r>
+        <w:rPr>
+          <w:lang w:val="en-US"/>
+        </w:rPr>
+        <w:t xml:space="preserve"> is freed when </w:t>
+      </w:r>
+      <w:proofErr w:type="spellStart"/>
+      <w:r>
+        <w:rPr>
+          <w:lang w:val="en-US"/>
+        </w:rPr>
+        <w:t>freeNode</w:t>
+      </w:r>
+      <w:proofErr w:type="spellEnd"/>
+      <w:r>
+        <w:rPr>
+          <w:lang w:val="en-US"/>
+        </w:rPr>
+        <w:t xml:space="preserve"> is called towards the end of the program for each node created.</w:t>
       </w:r>
     </w:p>
     <w:p>
@@ -2505,6 +2711,7 @@
           <w:lang w:val="en-US"/>
         </w:rPr>
       </w:pPr>
+      <w:proofErr w:type="spellStart"/>
       <w:r>
         <w:rPr>
           <w:lang w:val="en-US"/>
@@ -2515,14 +2722,57 @@
         <w:rPr>
           <w:lang w:val="en-US"/>
         </w:rPr>
-        <w:t xml:space="preserve">run </w:t>
-      </w:r>
-      <w:r>
-        <w:rPr>
-          <w:lang w:val="en-US"/>
-        </w:rPr>
-        <w:t>gcc -g llist.c testlist.c -o testlist</w:t>
-      </w:r>
+        <w:t>run</w:t>
+      </w:r>
+      <w:proofErr w:type="spellEnd"/>
+      <w:r>
+        <w:rPr>
+          <w:lang w:val="en-US"/>
+        </w:rPr>
+        <w:t xml:space="preserve"> </w:t>
+      </w:r>
+      <w:r>
+        <w:rPr>
+          <w:lang w:val="en-US"/>
+        </w:rPr>
+        <w:t xml:space="preserve">gcc -g </w:t>
+      </w:r>
+      <w:proofErr w:type="spellStart"/>
+      <w:r>
+        <w:rPr>
+          <w:lang w:val="en-US"/>
+        </w:rPr>
+        <w:t>llist.c</w:t>
+      </w:r>
+      <w:proofErr w:type="spellEnd"/>
+      <w:r>
+        <w:rPr>
+          <w:lang w:val="en-US"/>
+        </w:rPr>
+        <w:t xml:space="preserve"> </w:t>
+      </w:r>
+      <w:proofErr w:type="spellStart"/>
+      <w:r>
+        <w:rPr>
+          <w:lang w:val="en-US"/>
+        </w:rPr>
+        <w:t>testlist.c</w:t>
+      </w:r>
+      <w:proofErr w:type="spellEnd"/>
+      <w:r>
+        <w:rPr>
+          <w:lang w:val="en-US"/>
+        </w:rPr>
+        <w:t xml:space="preserve"> -o </w:t>
+      </w:r>
+      <w:proofErr w:type="spellStart"/>
+      <w:r>
+        <w:rPr>
+          <w:lang w:val="en-US"/>
+        </w:rPr>
+        <w:t>testlist</w:t>
+      </w:r>
+      <w:proofErr w:type="spellEnd"/>
     </w:p>
     <w:p>
       <w:pPr>
@@ -2595,7 +2845,7 @@
         <w:rPr>
           <w:lang w:val="en-US"/>
         </w:rPr>
-        <w:t>&lt;Your answer here&gt;</w:t>
+        <w:t>If the new file name differs from the old file name, the hash function might yield a different index, depending on the characters in both file names. Hence, the renamed file might end up in the wrong hash table.</w:t>
       </w:r>
     </w:p>
     <w:p>
@@ -2645,7 +2895,160 @@
         <w:rPr>
           <w:lang w:val="en-US"/>
         </w:rPr>
-        <w:t>&lt;Your answer here&gt;</w:t>
+        <w:t xml:space="preserve">If </w:t>
+      </w:r>
+      <w:r>
+        <w:rPr>
+          <w:lang w:val="en-US"/>
+        </w:rPr>
+        <w:t>(</w:t>
+      </w:r>
+      <w:r>
+        <w:rPr>
+          <w:lang w:val="en-US"/>
+        </w:rPr>
+        <w:t>file with old name exists</w:t>
+      </w:r>
+      <w:r>
+        <w:rPr>
+          <w:lang w:val="en-US"/>
+        </w:rPr>
+        <w:t>)</w:t>
+      </w:r>
+      <w:r>
+        <w:rPr>
+          <w:lang w:val="en-US"/>
+        </w:rPr>
+        <w:t xml:space="preserve"> {</w:t>
+      </w:r>
+    </w:p>
+    <w:p>
+      <w:pPr>
+        <w:ind w:firstLine="720"/>
+        <w:jc w:val="both"/>
+        <w:rPr>
+          <w:lang w:val="en-US"/>
+        </w:rPr>
+      </w:pPr>
+      <w:proofErr w:type="spellStart"/>
+      <w:r>
+        <w:rPr>
+          <w:lang w:val="en-US"/>
+        </w:rPr>
+        <w:t>add</w:t>
+      </w:r>
+      <w:r>
+        <w:rPr>
+          <w:lang w:val="en-US"/>
+        </w:rPr>
+        <w:t>_</w:t>
+      </w:r>
+      <w:proofErr w:type="gramStart"/>
+      <w:r>
+        <w:rPr>
+          <w:lang w:val="en-US"/>
+        </w:rPr>
+        <w:t>file</w:t>
+      </w:r>
+      <w:proofErr w:type="spellEnd"/>
+      <w:r>
+        <w:rPr>
+          <w:lang w:val="en-US"/>
+        </w:rPr>
+        <w:t>(</w:t>
+      </w:r>
+      <w:proofErr w:type="gramEnd"/>
+      <w:r>
+        <w:rPr>
+          <w:lang w:val="en-US"/>
+        </w:rPr>
+        <w:t>file with new name</w:t>
+      </w:r>
+      <w:r>
+        <w:rPr>
+          <w:lang w:val="en-US"/>
+        </w:rPr>
+        <w:t>)</w:t>
+      </w:r>
+      <w:r>
+        <w:rPr>
+          <w:lang w:val="en-US"/>
+        </w:rPr>
+        <w:t>;</w:t>
+      </w:r>
+    </w:p>
+    <w:p>
+      <w:pPr>
+        <w:jc w:val="both"/>
+        <w:rPr>
+          <w:lang w:val="en-US"/>
+        </w:rPr>
+      </w:pPr>
+      <w:r>
+        <w:rPr>
+          <w:lang w:val="en-US"/>
+        </w:rPr>
+        <w:tab/>
+      </w:r>
+      <w:proofErr w:type="spellStart"/>
+      <w:r>
+        <w:rPr>
+          <w:lang w:val="en-US"/>
+        </w:rPr>
+        <w:t>delete</w:t>
+      </w:r>
+      <w:r>
+        <w:rPr>
+          <w:lang w:val="en-US"/>
+        </w:rPr>
+        <w:t>_</w:t>
+      </w:r>
+      <w:proofErr w:type="gramStart"/>
+      <w:r>
+        <w:rPr>
+          <w:lang w:val="en-US"/>
+        </w:rPr>
+        <w:t>file</w:t>
+      </w:r>
+      <w:proofErr w:type="spellEnd"/>
+      <w:r>
+        <w:rPr>
+          <w:lang w:val="en-US"/>
+        </w:rPr>
+        <w:t>(</w:t>
+      </w:r>
+      <w:proofErr w:type="gramEnd"/>
+      <w:r>
+        <w:rPr>
+          <w:lang w:val="en-US"/>
+        </w:rPr>
+        <w:t>file with old name</w:t>
+      </w:r>
+      <w:r>
+        <w:rPr>
+          <w:lang w:val="en-US"/>
+        </w:rPr>
+        <w:t>)</w:t>
+      </w:r>
+      <w:r>
+        <w:rPr>
+          <w:lang w:val="en-US"/>
+        </w:rPr>
+        <w:t>;</w:t>
+      </w:r>
+    </w:p>
+    <w:p>
+      <w:pPr>
+        <w:jc w:val="both"/>
+        <w:rPr>
+          <w:lang w:val="en-US"/>
+        </w:rPr>
+      </w:pPr>
+      <w:r>
+        <w:rPr>
+          <w:lang w:val="en-US"/>
+        </w:rPr>
+        <w:t>}</w:t>
       </w:r>
     </w:p>
     <w:p>

</xml_diff>